<commit_message>
Se agrega las consultas del ejercicio 6 y se modifica el Diagrama, la Tabulacion, el DDL y el DML
</commit_message>
<xml_diff>
--- a/Diagrama y Tabulacion/Tabulacion.docx
+++ b/Diagrama y Tabulacion/Tabulacion.docx
@@ -105,6 +105,21 @@
           <w:szCs w:val="20"/>
           <w:u w:val="single"/>
         </w:rPr>
+        <w:t>dni</w:t>
+      </w:r>
+      <w:r>
+        <w:rPr>
+          <w:sz w:val="20"/>
+          <w:szCs w:val="20"/>
+        </w:rPr>
+        <w:t xml:space="preserve">, </w:t>
+      </w:r>
+      <w:r>
+        <w:rPr>
+          <w:sz w:val="20"/>
+          <w:szCs w:val="20"/>
+          <w:u w:val="none"/>
+        </w:rPr>
         <w:t>nombre</w:t>
       </w:r>
       <w:r>
@@ -134,11 +149,15 @@
       </w:r>
       <w:r>
         <w:rPr>
-          <w:sz w:val="20"/>
-          <w:szCs w:val="20"/>
-          <w:u w:val="single"/>
-        </w:rPr>
-        <w:t>nombre</w:t>
+          <w:rFonts w:eastAsia="Noto Serif CJK SC" w:cs="Lohit Devanagari"/>
+          <w:color w:val="auto"/>
+          <w:kern w:val="2"/>
+          <w:sz w:val="20"/>
+          <w:szCs w:val="20"/>
+          <w:u w:val="single"/>
+          <w:lang w:val="es-AR" w:eastAsia="zh-CN" w:bidi="hi-IN"/>
+        </w:rPr>
+        <w:t>dni</w:t>
       </w:r>
       <w:r>
         <w:rPr>
@@ -150,7 +169,25 @@
         <w:tab/>
         <w:tab/>
         <w:tab/>
-        <w:t>nombre CF Persona</w:t>
+        <w:tab/>
+      </w:r>
+      <w:r>
+        <w:rPr>
+          <w:rFonts w:eastAsia="Noto Serif CJK SC" w:cs="Lohit Devanagari"/>
+          <w:color w:val="auto"/>
+          <w:kern w:val="2"/>
+          <w:sz w:val="20"/>
+          <w:szCs w:val="20"/>
+          <w:lang w:val="es-AR" w:eastAsia="zh-CN" w:bidi="hi-IN"/>
+        </w:rPr>
+        <w:t>dni</w:t>
+      </w:r>
+      <w:r>
+        <w:rPr>
+          <w:sz w:val="20"/>
+          <w:szCs w:val="20"/>
+        </w:rPr>
+        <w:t xml:space="preserve"> CF Persona</w:t>
       </w:r>
     </w:p>
     <w:p>
@@ -172,11 +209,15 @@
       </w:r>
       <w:r>
         <w:rPr>
-          <w:sz w:val="20"/>
-          <w:szCs w:val="20"/>
-          <w:u w:val="single"/>
-        </w:rPr>
-        <w:t>nombre</w:t>
+          <w:rFonts w:eastAsia="Noto Serif CJK SC" w:cs="Lohit Devanagari"/>
+          <w:color w:val="auto"/>
+          <w:kern w:val="2"/>
+          <w:sz w:val="20"/>
+          <w:szCs w:val="20"/>
+          <w:u w:val="single"/>
+          <w:lang w:val="es-AR" w:eastAsia="zh-CN" w:bidi="hi-IN"/>
+        </w:rPr>
+        <w:t>dni</w:t>
       </w:r>
       <w:r>
         <w:rPr>
@@ -189,7 +230,24 @@
         <w:tab/>
         <w:tab/>
         <w:tab/>
-        <w:t>nombre CF Persona</w:t>
+      </w:r>
+      <w:r>
+        <w:rPr>
+          <w:rFonts w:eastAsia="Noto Serif CJK SC" w:cs="Lohit Devanagari"/>
+          <w:color w:val="auto"/>
+          <w:kern w:val="2"/>
+          <w:sz w:val="20"/>
+          <w:szCs w:val="20"/>
+          <w:lang w:val="es-AR" w:eastAsia="zh-CN" w:bidi="hi-IN"/>
+        </w:rPr>
+        <w:t>dni</w:t>
+      </w:r>
+      <w:r>
+        <w:rPr>
+          <w:sz w:val="20"/>
+          <w:szCs w:val="20"/>
+        </w:rPr>
+        <w:t xml:space="preserve"> CF Persona</w:t>
       </w:r>
     </w:p>
     <w:p>
@@ -290,57 +348,120 @@
           <w:sz w:val="20"/>
           <w:szCs w:val="20"/>
         </w:rPr>
-        <w:t xml:space="preserve">, cant_butacas, </w:t>
-      </w:r>
-      <w:r>
-        <w:rPr>
-          <w:sz w:val="20"/>
-          <w:szCs w:val="20"/>
-        </w:rPr>
-        <w:t>nom_cine</w:t>
-      </w:r>
-      <w:r>
-        <w:rPr>
-          <w:sz w:val="20"/>
-          <w:szCs w:val="20"/>
+        <w:t>, cant_butacas, nom_cine)</w:t>
+        <w:tab/>
+        <w:tab/>
+        <w:tab/>
+        <w:t>nom_cine CF Cine</w:t>
+      </w:r>
+    </w:p>
+    <w:p>
+      <w:pPr>
+        <w:pStyle w:val="Normal"/>
+        <w:bidi w:val="0"/>
+        <w:jc w:val="left"/>
+        <w:rPr>
+          <w:sz w:val="20"/>
+          <w:szCs w:val="20"/>
+        </w:rPr>
+      </w:pPr>
+      <w:r>
+        <w:rPr>
+          <w:sz w:val="20"/>
+          <w:szCs w:val="20"/>
+        </w:rPr>
+        <w:t>Dirige(</w:t>
+      </w:r>
+      <w:r>
+        <w:rPr>
+          <w:sz w:val="20"/>
+          <w:szCs w:val="20"/>
+          <w:u w:val="single"/>
+        </w:rPr>
+        <w:t xml:space="preserve">id_p, </w:t>
+      </w:r>
+      <w:r>
+        <w:rPr>
+          <w:rFonts w:eastAsia="Noto Serif CJK SC" w:cs="Lohit Devanagari"/>
+          <w:color w:val="auto"/>
+          <w:kern w:val="2"/>
+          <w:sz w:val="20"/>
+          <w:szCs w:val="20"/>
+          <w:u w:val="single"/>
+          <w:lang w:val="es-AR" w:eastAsia="zh-CN" w:bidi="hi-IN"/>
+        </w:rPr>
+        <w:t>dni</w:t>
+      </w:r>
+      <w:r>
+        <w:rPr>
+          <w:sz w:val="20"/>
+          <w:szCs w:val="20"/>
+          <w:u w:val="none"/>
         </w:rPr>
         <w:t>)</w:t>
         <w:tab/>
         <w:tab/>
         <w:tab/>
-      </w:r>
-      <w:r>
-        <w:rPr>
-          <w:sz w:val="20"/>
-          <w:szCs w:val="20"/>
-        </w:rPr>
-        <w:t>nom_cine CF Cine</w:t>
-      </w:r>
-    </w:p>
-    <w:p>
-      <w:pPr>
-        <w:pStyle w:val="Normal"/>
-        <w:bidi w:val="0"/>
-        <w:jc w:val="left"/>
-        <w:rPr>
-          <w:sz w:val="20"/>
-          <w:szCs w:val="20"/>
-        </w:rPr>
-      </w:pPr>
-      <w:r>
-        <w:rPr>
-          <w:sz w:val="20"/>
-          <w:szCs w:val="20"/>
-        </w:rPr>
-        <w:t>Dirige(</w:t>
-      </w:r>
-      <w:r>
-        <w:rPr>
-          <w:sz w:val="20"/>
-          <w:szCs w:val="20"/>
-          <w:u w:val="single"/>
-        </w:rPr>
-        <w:t>id_p, nombre</w:t>
+        <w:tab/>
+        <w:tab/>
+        <w:tab/>
+        <w:t xml:space="preserve">id_p CF Peliculas, </w:t>
+      </w:r>
+      <w:r>
+        <w:rPr>
+          <w:rFonts w:eastAsia="Noto Serif CJK SC" w:cs="Lohit Devanagari"/>
+          <w:color w:val="auto"/>
+          <w:kern w:val="2"/>
+          <w:sz w:val="20"/>
+          <w:szCs w:val="20"/>
+          <w:u w:val="none"/>
+          <w:lang w:val="es-AR" w:eastAsia="zh-CN" w:bidi="hi-IN"/>
+        </w:rPr>
+        <w:t>dni</w:t>
+      </w:r>
+      <w:r>
+        <w:rPr>
+          <w:sz w:val="20"/>
+          <w:szCs w:val="20"/>
+          <w:u w:val="none"/>
+        </w:rPr>
+        <w:t xml:space="preserve"> CF Directores</w:t>
+      </w:r>
+    </w:p>
+    <w:p>
+      <w:pPr>
+        <w:pStyle w:val="Normal"/>
+        <w:bidi w:val="0"/>
+        <w:jc w:val="left"/>
+        <w:rPr/>
+      </w:pPr>
+      <w:r>
+        <w:rPr>
+          <w:sz w:val="20"/>
+          <w:szCs w:val="20"/>
+          <w:u w:val="none"/>
+        </w:rPr>
+        <w:t>Protagoniza(</w:t>
+      </w:r>
+      <w:r>
+        <w:rPr>
+          <w:sz w:val="20"/>
+          <w:szCs w:val="20"/>
+          <w:u w:val="single"/>
+        </w:rPr>
+        <w:t xml:space="preserve">id_p, </w:t>
+      </w:r>
+      <w:r>
+        <w:rPr>
+          <w:rFonts w:eastAsia="Noto Serif CJK SC" w:cs="Lohit Devanagari"/>
+          <w:color w:val="auto"/>
+          <w:kern w:val="2"/>
+          <w:sz w:val="20"/>
+          <w:szCs w:val="20"/>
+          <w:u w:val="single"/>
+          <w:lang w:val="es-AR" w:eastAsia="zh-CN" w:bidi="hi-IN"/>
+        </w:rPr>
+        <w:t>dni</w:t>
       </w:r>
       <w:r>
         <w:rPr>
@@ -354,7 +475,27 @@
         <w:tab/>
         <w:tab/>
         <w:tab/>
-        <w:t>id_p CF Peliculas, nombre CF Directores</w:t>
+        <w:t xml:space="preserve">id_p CF Peliculas, </w:t>
+      </w:r>
+      <w:r>
+        <w:rPr>
+          <w:rFonts w:eastAsia="Noto Serif CJK SC" w:cs="Lohit Devanagari"/>
+          <w:color w:val="auto"/>
+          <w:kern w:val="2"/>
+          <w:sz w:val="20"/>
+          <w:szCs w:val="20"/>
+          <w:u w:val="none"/>
+          <w:lang w:val="es-AR" w:eastAsia="zh-CN" w:bidi="hi-IN"/>
+        </w:rPr>
+        <w:t>dni</w:t>
+      </w:r>
+      <w:r>
+        <w:rPr>
+          <w:sz w:val="20"/>
+          <w:szCs w:val="20"/>
+          <w:u w:val="none"/>
+        </w:rPr>
+        <w:t xml:space="preserve"> CF Actores</w:t>
       </w:r>
     </w:p>
     <w:p>
@@ -370,15 +511,27 @@
           <w:szCs w:val="20"/>
           <w:u w:val="none"/>
         </w:rPr>
-        <w:t>Protagoniza(</w:t>
-      </w:r>
-      <w:r>
-        <w:rPr>
-          <w:sz w:val="20"/>
-          <w:szCs w:val="20"/>
-          <w:u w:val="single"/>
-        </w:rPr>
-        <w:t>id_p, nombre</w:t>
+        <w:t>Reparto(</w:t>
+      </w:r>
+      <w:r>
+        <w:rPr>
+          <w:sz w:val="20"/>
+          <w:szCs w:val="20"/>
+          <w:u w:val="single"/>
+        </w:rPr>
+        <w:t xml:space="preserve">id_p, </w:t>
+      </w:r>
+      <w:r>
+        <w:rPr>
+          <w:rFonts w:eastAsia="Noto Serif CJK SC" w:cs="Lohit Devanagari"/>
+          <w:color w:val="auto"/>
+          <w:kern w:val="2"/>
+          <w:sz w:val="20"/>
+          <w:szCs w:val="20"/>
+          <w:u w:val="single"/>
+          <w:lang w:val="es-AR" w:eastAsia="zh-CN" w:bidi="hi-IN"/>
+        </w:rPr>
+        <w:t>dni</w:t>
       </w:r>
       <w:r>
         <w:rPr>
@@ -391,45 +544,28 @@
         <w:tab/>
         <w:tab/>
         <w:tab/>
-        <w:t>id_p CF Peliculas, nombre CF Actores</w:t>
-      </w:r>
-    </w:p>
-    <w:p>
-      <w:pPr>
-        <w:pStyle w:val="Normal"/>
-        <w:bidi w:val="0"/>
-        <w:jc w:val="left"/>
-        <w:rPr/>
-      </w:pPr>
-      <w:r>
-        <w:rPr>
-          <w:sz w:val="20"/>
-          <w:szCs w:val="20"/>
-          <w:u w:val="none"/>
-        </w:rPr>
-        <w:t>Reparto(</w:t>
-      </w:r>
-      <w:r>
-        <w:rPr>
-          <w:sz w:val="20"/>
-          <w:szCs w:val="20"/>
-          <w:u w:val="single"/>
-        </w:rPr>
-        <w:t>id_p, nombre</w:t>
-      </w:r>
-      <w:r>
-        <w:rPr>
-          <w:sz w:val="20"/>
-          <w:szCs w:val="20"/>
-          <w:u w:val="none"/>
-        </w:rPr>
-        <w:t>)</w:t>
-        <w:tab/>
-        <w:tab/>
-        <w:tab/>
-        <w:tab/>
-        <w:tab/>
-        <w:t>id_p CF Peliculas, nombre CF Actores</w:t>
+        <w:tab/>
+        <w:t xml:space="preserve">id_p CF Peliculas, </w:t>
+      </w:r>
+      <w:r>
+        <w:rPr>
+          <w:rFonts w:eastAsia="Noto Serif CJK SC" w:cs="Lohit Devanagari"/>
+          <w:color w:val="auto"/>
+          <w:kern w:val="2"/>
+          <w:sz w:val="20"/>
+          <w:szCs w:val="20"/>
+          <w:u w:val="none"/>
+          <w:lang w:val="es-AR" w:eastAsia="zh-CN" w:bidi="hi-IN"/>
+        </w:rPr>
+        <w:t>dni</w:t>
+      </w:r>
+      <w:r>
+        <w:rPr>
+          <w:sz w:val="20"/>
+          <w:szCs w:val="20"/>
+          <w:u w:val="none"/>
+        </w:rPr>
+        <w:t xml:space="preserve"> CF Actores</w:t>
       </w:r>
     </w:p>
     <w:sectPr>

</xml_diff>